<commit_message>
Fix statistic for udp::socket. Optimized message dispatching in udp::socket. Simplified ascs::list. Fix doc.
</commit_message>
<xml_diff>
--- a/doc/ascs开发文档.docx
+++ b/doc/ascs开发文档.docx
@@ -1674,13 +1674,24 @@
       </w:r>
       <w:r>
         <w:rPr>
-          <w:rFonts w:ascii="Arial" w:hAnsi="Arial" w:cs="Arial"/>
-          <w:color w:val="252525"/>
-          <w:sz w:val="23"/>
-          <w:szCs w:val="23"/>
-          <w:shd w:val="clear" w:color="auto" w:fill="FFFFFF"/>
-        </w:rPr>
-        <w:t>connector_base::</w:t>
+          <w:rFonts w:hint="eastAsia" w:ascii="Arial" w:hAnsi="Arial" w:cs="Arial"/>
+          <w:color w:val="252525"/>
+          <w:sz w:val="23"/>
+          <w:szCs w:val="23"/>
+          <w:shd w:val="clear" w:color="auto" w:fill="FFFFFF"/>
+          <w:lang w:val="en-US" w:eastAsia="zh-CN"/>
+        </w:rPr>
+        <w:t>client_socket</w:t>
+      </w:r>
+      <w:r>
+        <w:rPr>
+          <w:rFonts w:ascii="Arial" w:hAnsi="Arial" w:cs="Arial"/>
+          <w:color w:val="252525"/>
+          <w:sz w:val="23"/>
+          <w:szCs w:val="23"/>
+          <w:shd w:val="clear" w:color="auto" w:fill="FFFFFF"/>
+        </w:rPr>
+        <w:t>_base::</w:t>
       </w:r>
       <w:r>
         <w:rPr>
@@ -6650,16 +6661,6 @@
       </w:pPr>
       <w:r>
         <w:rPr>
-          <w:rFonts w:ascii="Arial" w:hAnsi="Arial" w:cs="Arial"/>
-          <w:color w:val="252525"/>
-          <w:sz w:val="23"/>
-          <w:szCs w:val="23"/>
-          <w:shd w:val="clear" w:color="auto" w:fill="FFFFFF"/>
-        </w:rPr>
-        <w:t>class my_</w:t>
-      </w:r>
-      <w:r>
-        <w:rPr>
           <w:rFonts w:hint="eastAsia" w:ascii="Arial" w:hAnsi="Arial" w:cs="Arial"/>
           <w:color w:val="252525"/>
           <w:sz w:val="23"/>
@@ -6667,17 +6668,47 @@
           <w:shd w:val="clear" w:color="auto" w:fill="FFFFFF"/>
           <w:lang w:val="en-US" w:eastAsia="zh-CN"/>
         </w:rPr>
-        <w:t xml:space="preserve">client_socket </w:t>
-      </w:r>
-      <w:r>
-        <w:rPr>
-          <w:rFonts w:ascii="Arial" w:hAnsi="Arial" w:cs="Arial"/>
-          <w:color w:val="252525"/>
-          <w:sz w:val="23"/>
-          <w:szCs w:val="23"/>
-          <w:shd w:val="clear" w:color="auto" w:fill="FFFFFF"/>
-        </w:rPr>
-        <w:t xml:space="preserve">: public </w:t>
+        <w:t>typedef client_socket</w:t>
+      </w:r>
+      <w:r>
+        <w:rPr>
+          <w:rFonts w:ascii="Arial" w:hAnsi="Arial" w:cs="Arial"/>
+          <w:color w:val="252525"/>
+          <w:sz w:val="23"/>
+          <w:szCs w:val="23"/>
+          <w:shd w:val="clear" w:color="auto" w:fill="FFFFFF"/>
+        </w:rPr>
+        <w:t>_base</w:t>
+      </w:r>
+      <w:r>
+        <w:rPr>
+          <w:rFonts w:hint="eastAsia" w:ascii="Arial" w:hAnsi="Arial" w:cs="Arial"/>
+          <w:color w:val="252525"/>
+          <w:sz w:val="23"/>
+          <w:szCs w:val="23"/>
+          <w:shd w:val="clear" w:color="auto" w:fill="FFFFFF"/>
+        </w:rPr>
+        <w:t>&lt;</w:t>
+      </w:r>
+      <w:r>
+        <w:rPr>
+          <w:rFonts w:ascii="Arial" w:hAnsi="Arial" w:cs="Arial"/>
+          <w:color w:val="252525"/>
+          <w:sz w:val="23"/>
+          <w:szCs w:val="23"/>
+          <w:shd w:val="clear" w:color="auto" w:fill="FFFFFF"/>
+        </w:rPr>
+        <w:t>my_packer, my_unpacker</w:t>
+      </w:r>
+      <w:r>
+        <w:rPr>
+          <w:rFonts w:hint="eastAsia" w:ascii="Arial" w:hAnsi="Arial" w:cs="Arial"/>
+          <w:color w:val="252525"/>
+          <w:sz w:val="23"/>
+          <w:szCs w:val="23"/>
+          <w:shd w:val="clear" w:color="auto" w:fill="FFFFFF"/>
+        </w:rPr>
+        <w:t>&gt;</w:t>
       </w:r>
       <w:r>
         <w:rPr>
@@ -6688,6 +6719,27 @@
           <w:shd w:val="clear" w:color="auto" w:fill="FFFFFF"/>
           <w:lang w:val="en-US" w:eastAsia="zh-CN"/>
         </w:rPr>
+        <w:t xml:space="preserve"> </w:t>
+      </w:r>
+      <w:r>
+        <w:rPr>
+          <w:rFonts w:ascii="Arial" w:hAnsi="Arial" w:cs="Arial"/>
+          <w:color w:val="252525"/>
+          <w:sz w:val="23"/>
+          <w:szCs w:val="23"/>
+          <w:shd w:val="clear" w:color="auto" w:fill="FFFFFF"/>
+        </w:rPr>
+        <w:t>my_</w:t>
+      </w:r>
+      <w:r>
+        <w:rPr>
+          <w:rFonts w:hint="eastAsia" w:ascii="Arial" w:hAnsi="Arial" w:cs="Arial"/>
+          <w:color w:val="252525"/>
+          <w:sz w:val="23"/>
+          <w:szCs w:val="23"/>
+          <w:shd w:val="clear" w:color="auto" w:fill="FFFFFF"/>
+          <w:lang w:val="en-US" w:eastAsia="zh-CN"/>
+        </w:rPr>
         <w:t>client_socket</w:t>
       </w:r>
       <w:r>
@@ -6698,7 +6750,124 @@
           <w:szCs w:val="23"/>
           <w:shd w:val="clear" w:color="auto" w:fill="FFFFFF"/>
         </w:rPr>
-        <w:t>_base</w:t>
+        <w:t>;</w:t>
+      </w:r>
+    </w:p>
+    <w:p>
+      <w:pPr>
+        <w:pStyle w:val="10"/>
+        <w:rPr>
+          <w:rFonts w:ascii="Arial" w:hAnsi="Arial" w:cs="Arial"/>
+          <w:color w:val="252525"/>
+          <w:sz w:val="23"/>
+          <w:szCs w:val="23"/>
+          <w:shd w:val="clear" w:color="auto" w:fill="FFFFFF"/>
+        </w:rPr>
+      </w:pPr>
+      <w:r>
+        <w:rPr>
+          <w:rFonts w:ascii="Arial" w:hAnsi="Arial" w:cs="Arial"/>
+          <w:color w:val="252525"/>
+          <w:sz w:val="23"/>
+          <w:szCs w:val="23"/>
+          <w:shd w:val="clear" w:color="auto" w:fill="FFFFFF"/>
+        </w:rPr>
+        <w:t>single_</w:t>
+      </w:r>
+      <w:r>
+        <w:rPr>
+          <w:rFonts w:hint="eastAsia" w:ascii="Arial" w:hAnsi="Arial" w:cs="Arial"/>
+          <w:color w:val="252525"/>
+          <w:sz w:val="23"/>
+          <w:szCs w:val="23"/>
+          <w:shd w:val="clear" w:color="auto" w:fill="FFFFFF"/>
+          <w:lang w:val="en-US" w:eastAsia="zh-CN"/>
+        </w:rPr>
+        <w:t>client_base</w:t>
+      </w:r>
+      <w:r>
+        <w:rPr>
+          <w:rFonts w:ascii="Arial" w:hAnsi="Arial" w:cs="Arial"/>
+          <w:color w:val="252525"/>
+          <w:sz w:val="23"/>
+          <w:szCs w:val="23"/>
+          <w:shd w:val="clear" w:color="auto" w:fill="FFFFFF"/>
+        </w:rPr>
+        <w:t>&lt;my_</w:t>
+      </w:r>
+      <w:r>
+        <w:rPr>
+          <w:rFonts w:hint="eastAsia" w:ascii="Arial" w:hAnsi="Arial" w:cs="Arial"/>
+          <w:color w:val="252525"/>
+          <w:sz w:val="23"/>
+          <w:szCs w:val="23"/>
+          <w:shd w:val="clear" w:color="auto" w:fill="FFFFFF"/>
+          <w:lang w:val="en-US" w:eastAsia="zh-CN"/>
+        </w:rPr>
+        <w:t>client_socket</w:t>
+      </w:r>
+      <w:r>
+        <w:rPr>
+          <w:rFonts w:ascii="Arial" w:hAnsi="Arial" w:cs="Arial"/>
+          <w:color w:val="252525"/>
+          <w:sz w:val="23"/>
+          <w:szCs w:val="23"/>
+          <w:shd w:val="clear" w:color="auto" w:fill="FFFFFF"/>
+        </w:rPr>
+        <w:t>&gt; c(sp); //</w:t>
+      </w:r>
+      <w:r>
+        <w:rPr>
+          <w:rFonts w:hint="eastAsia" w:ascii="Arial" w:hAnsi="Arial" w:cs="Arial"/>
+          <w:color w:val="252525"/>
+          <w:sz w:val="23"/>
+          <w:szCs w:val="23"/>
+          <w:shd w:val="clear" w:color="auto" w:fill="FFFFFF"/>
+        </w:rPr>
+        <w:t>只</w:t>
+      </w:r>
+      <w:r>
+        <w:rPr>
+          <w:rFonts w:ascii="Arial" w:hAnsi="Arial" w:cs="Arial"/>
+          <w:color w:val="252525"/>
+          <w:sz w:val="23"/>
+          <w:szCs w:val="23"/>
+          <w:shd w:val="clear" w:color="auto" w:fill="FFFFFF"/>
+        </w:rPr>
+        <w:t>支持一条连接</w:t>
+      </w:r>
+      <w:r>
+        <w:rPr>
+          <w:rFonts w:hint="eastAsia" w:ascii="Arial" w:hAnsi="Arial" w:cs="Arial"/>
+          <w:color w:val="252525"/>
+          <w:sz w:val="23"/>
+          <w:szCs w:val="23"/>
+          <w:shd w:val="clear" w:color="auto" w:fill="FFFFFF"/>
+          <w:lang w:val="en-US" w:eastAsia="zh-CN"/>
+        </w:rPr>
+        <w:t>的客户端</w:t>
+      </w:r>
+    </w:p>
+    <w:p>
+      <w:pPr>
+        <w:pStyle w:val="10"/>
+        <w:rPr>
+          <w:rFonts w:ascii="Arial" w:hAnsi="Arial" w:cs="Arial"/>
+          <w:color w:val="252525"/>
+          <w:sz w:val="23"/>
+          <w:szCs w:val="23"/>
+          <w:shd w:val="clear" w:color="auto" w:fill="FFFFFF"/>
+        </w:rPr>
+      </w:pPr>
+      <w:r>
+        <w:rPr>
+          <w:rFonts w:ascii="Arial" w:hAnsi="Arial" w:cs="Arial"/>
+          <w:color w:val="252525"/>
+          <w:sz w:val="23"/>
+          <w:szCs w:val="23"/>
+          <w:shd w:val="clear" w:color="auto" w:fill="FFFFFF"/>
+        </w:rPr>
+        <w:t>client_base</w:t>
       </w:r>
       <w:r>
         <w:rPr>
@@ -6718,6 +6887,123 @@
           <w:szCs w:val="23"/>
           <w:shd w:val="clear" w:color="auto" w:fill="FFFFFF"/>
         </w:rPr>
+        <w:t>my_</w:t>
+      </w:r>
+      <w:r>
+        <w:rPr>
+          <w:rFonts w:hint="eastAsia" w:ascii="Arial" w:hAnsi="Arial" w:cs="Arial"/>
+          <w:color w:val="252525"/>
+          <w:sz w:val="23"/>
+          <w:szCs w:val="23"/>
+          <w:shd w:val="clear" w:color="auto" w:fill="FFFFFF"/>
+          <w:lang w:val="en-US" w:eastAsia="zh-CN"/>
+        </w:rPr>
+        <w:t>client_socket</w:t>
+      </w:r>
+      <w:r>
+        <w:rPr>
+          <w:rFonts w:ascii="Arial" w:hAnsi="Arial" w:cs="Arial"/>
+          <w:color w:val="252525"/>
+          <w:sz w:val="23"/>
+          <w:szCs w:val="23"/>
+          <w:shd w:val="clear" w:color="auto" w:fill="FFFFFF"/>
+        </w:rPr>
+        <w:t>&gt; c(sp); //支持</w:t>
+      </w:r>
+      <w:r>
+        <w:rPr>
+          <w:rFonts w:hint="eastAsia" w:ascii="Arial" w:hAnsi="Arial" w:cs="Arial"/>
+          <w:color w:val="252525"/>
+          <w:sz w:val="23"/>
+          <w:szCs w:val="23"/>
+          <w:shd w:val="clear" w:color="auto" w:fill="FFFFFF"/>
+        </w:rPr>
+        <w:t>多</w:t>
+      </w:r>
+      <w:r>
+        <w:rPr>
+          <w:rFonts w:ascii="Arial" w:hAnsi="Arial" w:cs="Arial"/>
+          <w:color w:val="252525"/>
+          <w:sz w:val="23"/>
+          <w:szCs w:val="23"/>
+          <w:shd w:val="clear" w:color="auto" w:fill="FFFFFF"/>
+        </w:rPr>
+        <w:t>条连接</w:t>
+      </w:r>
+      <w:r>
+        <w:rPr>
+          <w:rFonts w:hint="eastAsia" w:ascii="Arial" w:hAnsi="Arial" w:cs="Arial"/>
+          <w:color w:val="252525"/>
+          <w:sz w:val="23"/>
+          <w:szCs w:val="23"/>
+          <w:shd w:val="clear" w:color="auto" w:fill="FFFFFF"/>
+          <w:lang w:val="en-US" w:eastAsia="zh-CN"/>
+        </w:rPr>
+        <w:t>的客户端</w:t>
+      </w:r>
+    </w:p>
+    <w:p>
+      <w:pPr>
+        <w:pStyle w:val="10"/>
+        <w:rPr>
+          <w:rFonts w:ascii="Arial" w:hAnsi="Arial" w:cs="Arial"/>
+          <w:color w:val="252525"/>
+          <w:sz w:val="23"/>
+          <w:szCs w:val="23"/>
+          <w:shd w:val="clear" w:color="auto" w:fill="FFFFFF"/>
+        </w:rPr>
+      </w:pPr>
+    </w:p>
+    <w:p>
+      <w:pPr>
+        <w:pStyle w:val="10"/>
+        <w:rPr>
+          <w:rFonts w:ascii="Arial" w:hAnsi="Arial" w:cs="Arial"/>
+          <w:color w:val="252525"/>
+          <w:sz w:val="23"/>
+          <w:szCs w:val="23"/>
+          <w:shd w:val="clear" w:color="auto" w:fill="FFFFFF"/>
+        </w:rPr>
+      </w:pPr>
+      <w:r>
+        <w:rPr>
+          <w:rFonts w:hint="eastAsia" w:ascii="Arial" w:hAnsi="Arial" w:cs="Arial"/>
+          <w:color w:val="252525"/>
+          <w:sz w:val="23"/>
+          <w:szCs w:val="23"/>
+          <w:shd w:val="clear" w:color="auto" w:fill="FFFFFF"/>
+          <w:lang w:val="en-US" w:eastAsia="zh-CN"/>
+        </w:rPr>
+        <w:t xml:space="preserve">typedef </w:t>
+      </w:r>
+      <w:r>
+        <w:rPr>
+          <w:rFonts w:ascii="Arial" w:hAnsi="Arial" w:cs="Arial"/>
+          <w:color w:val="252525"/>
+          <w:sz w:val="23"/>
+          <w:szCs w:val="23"/>
+          <w:shd w:val="clear" w:color="auto" w:fill="FFFFFF"/>
+        </w:rPr>
+        <w:t>server_socket_base</w:t>
+      </w:r>
+      <w:r>
+        <w:rPr>
+          <w:rFonts w:hint="eastAsia" w:ascii="Arial" w:hAnsi="Arial" w:cs="Arial"/>
+          <w:color w:val="252525"/>
+          <w:sz w:val="23"/>
+          <w:szCs w:val="23"/>
+          <w:shd w:val="clear" w:color="auto" w:fill="FFFFFF"/>
+        </w:rPr>
+        <w:t>&lt;</w:t>
+      </w:r>
+      <w:r>
+        <w:rPr>
+          <w:rFonts w:ascii="Arial" w:hAnsi="Arial" w:cs="Arial"/>
+          <w:color w:val="252525"/>
+          <w:sz w:val="23"/>
+          <w:szCs w:val="23"/>
+          <w:shd w:val="clear" w:color="auto" w:fill="FFFFFF"/>
+        </w:rPr>
         <w:t>my_packer, my_unpacker</w:t>
       </w:r>
       <w:r>
@@ -6732,38 +7018,6 @@
       </w:r>
       <w:r>
         <w:rPr>
-          <w:rFonts w:ascii="Arial" w:hAnsi="Arial" w:cs="Arial"/>
-          <w:color w:val="252525"/>
-          <w:sz w:val="23"/>
-          <w:szCs w:val="23"/>
-          <w:shd w:val="clear" w:color="auto" w:fill="FFFFFF"/>
-        </w:rPr>
-        <w:t>;</w:t>
-      </w:r>
-    </w:p>
-    <w:p>
-      <w:pPr>
-        <w:pStyle w:val="10"/>
-        <w:rPr>
-          <w:rFonts w:ascii="Arial" w:hAnsi="Arial" w:cs="Arial"/>
-          <w:color w:val="252525"/>
-          <w:sz w:val="23"/>
-          <w:szCs w:val="23"/>
-          <w:shd w:val="clear" w:color="auto" w:fill="FFFFFF"/>
-        </w:rPr>
-      </w:pPr>
-      <w:r>
-        <w:rPr>
-          <w:rFonts w:ascii="Arial" w:hAnsi="Arial" w:cs="Arial"/>
-          <w:color w:val="252525"/>
-          <w:sz w:val="23"/>
-          <w:szCs w:val="23"/>
-          <w:shd w:val="clear" w:color="auto" w:fill="FFFFFF"/>
-        </w:rPr>
-        <w:t>single_</w:t>
-      </w:r>
-      <w:r>
-        <w:rPr>
           <w:rFonts w:hint="eastAsia" w:ascii="Arial" w:hAnsi="Arial" w:cs="Arial"/>
           <w:color w:val="252525"/>
           <w:sz w:val="23"/>
@@ -6771,237 +7025,17 @@
           <w:shd w:val="clear" w:color="auto" w:fill="FFFFFF"/>
           <w:lang w:val="en-US" w:eastAsia="zh-CN"/>
         </w:rPr>
-        <w:t>client_base</w:t>
-      </w:r>
-      <w:r>
-        <w:rPr>
-          <w:rFonts w:ascii="Arial" w:hAnsi="Arial" w:cs="Arial"/>
-          <w:color w:val="252525"/>
-          <w:sz w:val="23"/>
-          <w:szCs w:val="23"/>
-          <w:shd w:val="clear" w:color="auto" w:fill="FFFFFF"/>
-        </w:rPr>
-        <w:t>&lt;my_</w:t>
-      </w:r>
-      <w:r>
-        <w:rPr>
-          <w:rFonts w:hint="eastAsia" w:ascii="Arial" w:hAnsi="Arial" w:cs="Arial"/>
-          <w:color w:val="252525"/>
-          <w:sz w:val="23"/>
-          <w:szCs w:val="23"/>
-          <w:shd w:val="clear" w:color="auto" w:fill="FFFFFF"/>
-          <w:lang w:val="en-US" w:eastAsia="zh-CN"/>
-        </w:rPr>
-        <w:t>client_socket</w:t>
-      </w:r>
-      <w:r>
-        <w:rPr>
-          <w:rFonts w:ascii="Arial" w:hAnsi="Arial" w:cs="Arial"/>
-          <w:color w:val="252525"/>
-          <w:sz w:val="23"/>
-          <w:szCs w:val="23"/>
-          <w:shd w:val="clear" w:color="auto" w:fill="FFFFFF"/>
-        </w:rPr>
-        <w:t>&gt; c(sp); //</w:t>
-      </w:r>
-      <w:r>
-        <w:rPr>
-          <w:rFonts w:hint="eastAsia" w:ascii="Arial" w:hAnsi="Arial" w:cs="Arial"/>
-          <w:color w:val="252525"/>
-          <w:sz w:val="23"/>
-          <w:szCs w:val="23"/>
-          <w:shd w:val="clear" w:color="auto" w:fill="FFFFFF"/>
-        </w:rPr>
-        <w:t>只</w:t>
-      </w:r>
-      <w:r>
-        <w:rPr>
-          <w:rFonts w:ascii="Arial" w:hAnsi="Arial" w:cs="Arial"/>
-          <w:color w:val="252525"/>
-          <w:sz w:val="23"/>
-          <w:szCs w:val="23"/>
-          <w:shd w:val="clear" w:color="auto" w:fill="FFFFFF"/>
-        </w:rPr>
-        <w:t>支持一条连接</w:t>
-      </w:r>
-      <w:r>
-        <w:rPr>
-          <w:rFonts w:hint="eastAsia" w:ascii="Arial" w:hAnsi="Arial" w:cs="Arial"/>
-          <w:color w:val="252525"/>
-          <w:sz w:val="23"/>
-          <w:szCs w:val="23"/>
-          <w:shd w:val="clear" w:color="auto" w:fill="FFFFFF"/>
-          <w:lang w:val="en-US" w:eastAsia="zh-CN"/>
-        </w:rPr>
-        <w:t>的客户端</w:t>
-      </w:r>
-    </w:p>
-    <w:p>
-      <w:pPr>
-        <w:pStyle w:val="10"/>
-        <w:rPr>
-          <w:rFonts w:ascii="Arial" w:hAnsi="Arial" w:cs="Arial"/>
-          <w:color w:val="252525"/>
-          <w:sz w:val="23"/>
-          <w:szCs w:val="23"/>
-          <w:shd w:val="clear" w:color="auto" w:fill="FFFFFF"/>
-        </w:rPr>
-      </w:pPr>
-      <w:r>
-        <w:rPr>
-          <w:rFonts w:ascii="Arial" w:hAnsi="Arial" w:cs="Arial"/>
-          <w:color w:val="252525"/>
-          <w:sz w:val="23"/>
-          <w:szCs w:val="23"/>
-          <w:shd w:val="clear" w:color="auto" w:fill="FFFFFF"/>
-        </w:rPr>
-        <w:t>client_base</w:t>
-      </w:r>
-      <w:r>
-        <w:rPr>
-          <w:rFonts w:hint="eastAsia" w:ascii="Arial" w:hAnsi="Arial" w:cs="Arial"/>
-          <w:color w:val="252525"/>
-          <w:sz w:val="23"/>
-          <w:szCs w:val="23"/>
-          <w:shd w:val="clear" w:color="auto" w:fill="FFFFFF"/>
-        </w:rPr>
-        <w:t>&lt;</w:t>
-      </w:r>
-      <w:r>
-        <w:rPr>
-          <w:rFonts w:ascii="Arial" w:hAnsi="Arial" w:cs="Arial"/>
-          <w:color w:val="252525"/>
-          <w:sz w:val="23"/>
-          <w:szCs w:val="23"/>
-          <w:shd w:val="clear" w:color="auto" w:fill="FFFFFF"/>
-        </w:rPr>
-        <w:t>my_</w:t>
-      </w:r>
-      <w:r>
-        <w:rPr>
-          <w:rFonts w:hint="eastAsia" w:ascii="Arial" w:hAnsi="Arial" w:cs="Arial"/>
-          <w:color w:val="252525"/>
-          <w:sz w:val="23"/>
-          <w:szCs w:val="23"/>
-          <w:shd w:val="clear" w:color="auto" w:fill="FFFFFF"/>
-          <w:lang w:val="en-US" w:eastAsia="zh-CN"/>
-        </w:rPr>
-        <w:t>client_socket</w:t>
-      </w:r>
-      <w:r>
-        <w:rPr>
-          <w:rFonts w:ascii="Arial" w:hAnsi="Arial" w:cs="Arial"/>
-          <w:color w:val="252525"/>
-          <w:sz w:val="23"/>
-          <w:szCs w:val="23"/>
-          <w:shd w:val="clear" w:color="auto" w:fill="FFFFFF"/>
-        </w:rPr>
-        <w:t>&gt; c(sp); //支持</w:t>
-      </w:r>
-      <w:r>
-        <w:rPr>
-          <w:rFonts w:hint="eastAsia" w:ascii="Arial" w:hAnsi="Arial" w:cs="Arial"/>
-          <w:color w:val="252525"/>
-          <w:sz w:val="23"/>
-          <w:szCs w:val="23"/>
-          <w:shd w:val="clear" w:color="auto" w:fill="FFFFFF"/>
-        </w:rPr>
-        <w:t>多</w:t>
-      </w:r>
-      <w:r>
-        <w:rPr>
-          <w:rFonts w:ascii="Arial" w:hAnsi="Arial" w:cs="Arial"/>
-          <w:color w:val="252525"/>
-          <w:sz w:val="23"/>
-          <w:szCs w:val="23"/>
-          <w:shd w:val="clear" w:color="auto" w:fill="FFFFFF"/>
-        </w:rPr>
-        <w:t>条连接</w:t>
-      </w:r>
-      <w:r>
-        <w:rPr>
-          <w:rFonts w:hint="eastAsia" w:ascii="Arial" w:hAnsi="Arial" w:cs="Arial"/>
-          <w:color w:val="252525"/>
-          <w:sz w:val="23"/>
-          <w:szCs w:val="23"/>
-          <w:shd w:val="clear" w:color="auto" w:fill="FFFFFF"/>
-          <w:lang w:val="en-US" w:eastAsia="zh-CN"/>
-        </w:rPr>
-        <w:t>的客户端</w:t>
-      </w:r>
-    </w:p>
-    <w:p>
-      <w:pPr>
-        <w:pStyle w:val="10"/>
-        <w:rPr>
-          <w:rFonts w:ascii="Arial" w:hAnsi="Arial" w:cs="Arial"/>
-          <w:color w:val="252525"/>
-          <w:sz w:val="23"/>
-          <w:szCs w:val="23"/>
-          <w:shd w:val="clear" w:color="auto" w:fill="FFFFFF"/>
-        </w:rPr>
-      </w:pPr>
-    </w:p>
-    <w:p>
-      <w:pPr>
-        <w:pStyle w:val="10"/>
-        <w:rPr>
-          <w:rFonts w:ascii="Arial" w:hAnsi="Arial" w:cs="Arial"/>
-          <w:color w:val="252525"/>
-          <w:sz w:val="23"/>
-          <w:szCs w:val="23"/>
-          <w:shd w:val="clear" w:color="auto" w:fill="FFFFFF"/>
-        </w:rPr>
-      </w:pPr>
-      <w:r>
-        <w:rPr>
-          <w:rFonts w:ascii="Arial" w:hAnsi="Arial" w:cs="Arial"/>
-          <w:color w:val="252525"/>
-          <w:sz w:val="23"/>
-          <w:szCs w:val="23"/>
-          <w:shd w:val="clear" w:color="auto" w:fill="FFFFFF"/>
-        </w:rPr>
-        <w:t>class my_server_socket : public server_socket_base</w:t>
-      </w:r>
-      <w:r>
-        <w:rPr>
-          <w:rFonts w:hint="eastAsia" w:ascii="Arial" w:hAnsi="Arial" w:cs="Arial"/>
-          <w:color w:val="252525"/>
-          <w:sz w:val="23"/>
-          <w:szCs w:val="23"/>
-          <w:shd w:val="clear" w:color="auto" w:fill="FFFFFF"/>
-        </w:rPr>
-        <w:t>&lt;</w:t>
-      </w:r>
-      <w:r>
-        <w:rPr>
-          <w:rFonts w:ascii="Arial" w:hAnsi="Arial" w:cs="Arial"/>
-          <w:color w:val="252525"/>
-          <w:sz w:val="23"/>
-          <w:szCs w:val="23"/>
-          <w:shd w:val="clear" w:color="auto" w:fill="FFFFFF"/>
-        </w:rPr>
-        <w:t>my_packer, my_unpacker</w:t>
-      </w:r>
-      <w:r>
-        <w:rPr>
-          <w:rFonts w:hint="eastAsia" w:ascii="Arial" w:hAnsi="Arial" w:cs="Arial"/>
-          <w:color w:val="252525"/>
-          <w:sz w:val="23"/>
-          <w:szCs w:val="23"/>
-          <w:shd w:val="clear" w:color="auto" w:fill="FFFFFF"/>
-        </w:rPr>
-        <w:t>&gt;</w:t>
-      </w:r>
-      <w:r>
-        <w:rPr>
-          <w:rFonts w:ascii="Arial" w:hAnsi="Arial" w:cs="Arial"/>
-          <w:color w:val="252525"/>
-          <w:sz w:val="23"/>
-          <w:szCs w:val="23"/>
-          <w:shd w:val="clear" w:color="auto" w:fill="FFFFFF"/>
-        </w:rPr>
-        <w:t>;</w:t>
+        <w:t xml:space="preserve"> </w:t>
+      </w:r>
+      <w:r>
+        <w:rPr>
+          <w:rFonts w:ascii="Arial" w:hAnsi="Arial" w:cs="Arial"/>
+          <w:color w:val="252525"/>
+          <w:sz w:val="23"/>
+          <w:szCs w:val="23"/>
+          <w:shd w:val="clear" w:color="auto" w:fill="FFFFFF"/>
+        </w:rPr>
+        <w:t>my_server_socket;</w:t>
       </w:r>
     </w:p>
     <w:p>
@@ -7341,8 +7375,8 @@
         </w:rPr>
         <w:t xml:space="preserve">class </w:t>
       </w:r>
-      <w:bookmarkStart w:id="0" w:name="OLE_LINK6"/>
-      <w:bookmarkStart w:id="1" w:name="OLE_LINK7"/>
+      <w:bookmarkStart w:id="0" w:name="OLE_LINK7"/>
+      <w:bookmarkStart w:id="1" w:name="OLE_LINK6"/>
       <w:r>
         <w:rPr>
           <w:rFonts w:ascii="Arial" w:hAnsi="Arial" w:cs="Arial"/>
@@ -7365,6 +7399,17 @@
         </w:rPr>
         <w:t>: public server_socket_base&lt;ASCS_DEFAULT_PACKER, ASCS_DEFAULT_UNPACKER, my_i_server&gt;</w:t>
       </w:r>
+      <w:r>
+        <w:rPr>
+          <w:rFonts w:hint="eastAsia" w:ascii="Arial" w:hAnsi="Arial" w:cs="Arial"/>
+          <w:color w:val="252525"/>
+          <w:sz w:val="23"/>
+          <w:szCs w:val="23"/>
+          <w:shd w:val="clear" w:color="auto" w:fill="FFFFFF"/>
+          <w:lang w:val="en-US" w:eastAsia="zh-CN"/>
+        </w:rPr>
+        <w:t xml:space="preserve"> {}</w:t>
+      </w:r>
     </w:p>
     <w:p>
       <w:pPr>
@@ -7491,6 +7536,19 @@
         </w:rPr>
         <w:t>class my_server : public server_base&lt; my_server_socket, object_pool&lt; my_server_socket &gt;, my_i _server&gt;</w:t>
       </w:r>
+      <w:r>
+        <w:rPr>
+          <w:rFonts w:hint="eastAsia" w:ascii="Arial" w:hAnsi="Arial" w:cs="Arial"/>
+          <w:color w:val="252525"/>
+          <w:sz w:val="23"/>
+          <w:szCs w:val="23"/>
+          <w:shd w:val="clear" w:color="auto" w:fill="FFFFFF"/>
+          <w:lang w:val="en-US" w:eastAsia="zh-CN"/>
+        </w:rPr>
+        <w:t xml:space="preserve"> {}</w:t>
+      </w:r>
+      <w:bookmarkStart w:id="2" w:name="_GoBack"/>
+      <w:bookmarkEnd w:id="2"/>
     </w:p>
     <w:p>
       <w:pPr>
@@ -8153,8 +8211,6 @@
         </w:rPr>
         <w:t>结束遍历</w:t>
       </w:r>
-      <w:bookmarkStart w:id="2" w:name="_GoBack"/>
-      <w:bookmarkEnd w:id="2"/>
     </w:p>
     <w:p>
       <w:pPr>

</xml_diff>